<commit_message>
menambahkan query group by
</commit_message>
<xml_diff>
--- a/yongki/Simple Query Part 2.docx
+++ b/yongki/Simple Query Part 2.docx
@@ -3,6 +3,15 @@
 <w:document xmlns:wpc="http://schemas.microsoft.com/office/word/2010/wordprocessingCanvas" xmlns:cx="http://schemas.microsoft.com/office/drawing/2014/chartex" xmlns:cx1="http://schemas.microsoft.com/office/drawing/2015/9/8/chartex" xmlns:cx2="http://schemas.microsoft.com/office/drawing/2015/10/21/chartex" xmlns:cx3="http://schemas.microsoft.com/office/drawing/2016/5/9/chartex" xmlns:cx4="http://schemas.microsoft.com/office/drawing/2016/5/10/chartex" xmlns:cx5="http://schemas.microsoft.com/office/drawing/2016/5/11/chartex" xmlns:cx6="http://schemas.microsoft.com/office/drawing/2016/5/12/chartex" xmlns:cx7="http://schemas.microsoft.com/office/drawing/2016/5/13/chartex" xmlns:cx8="http://schemas.microsoft.com/office/drawing/2016/5/14/chartex" xmlns:mc="http://schemas.openxmlformats.org/markup-compatibility/2006" xmlns:aink="http://schemas.microsoft.com/office/drawing/2016/ink" xmlns:am3d="http://schemas.microsoft.com/office/drawing/2017/model3d" xmlns:o="urn:schemas-microsoft-com:office:office" xmlns:oel="http://schemas.microsoft.com/office/2019/extlst" xmlns:r="http://schemas.openxmlformats.org/officeDocument/2006/relationships" xmlns:m="http://schemas.openxmlformats.org/officeDocument/2006/math" xmlns:v="urn:schemas-microsoft-com:vml" xmlns:wp14="http://schemas.microsoft.com/office/word/2010/wordprocessingDrawing" xmlns:wp="http://schemas.openxmlformats.org/drawingml/2006/wordprocessingDrawing" xmlns:w10="urn:schemas-microsoft-com:office:word" xmlns:w="http://schemas.openxmlformats.org/wordprocessingml/2006/main" xmlns:w14="http://schemas.microsoft.com/office/word/2010/wordml" xmlns:w15="http://schemas.microsoft.com/office/word/2012/wordml" xmlns:w16cex="http://schemas.microsoft.com/office/word/2018/wordml/cex" xmlns:w16cid="http://schemas.microsoft.com/office/word/2016/wordml/cid" xmlns:w16="http://schemas.microsoft.com/office/word/2018/wordml" xmlns:w16sdtdh="http://schemas.microsoft.com/office/word/2020/wordml/sdtdatahash" xmlns:w16se="http://schemas.microsoft.com/office/word/2015/wordml/symex" xmlns:wpg="http://schemas.microsoft.com/office/word/2010/wordprocessingGroup" xmlns:wpi="http://schemas.microsoft.com/office/word/2010/wordprocessingInk" xmlns:wne="http://schemas.microsoft.com/office/word/2006/wordml" xmlns:wps="http://schemas.microsoft.com/office/word/2010/wordprocessingShape" mc:Ignorable="w14 w15 w16se w16cid w16 w16cex w16sdtdh wp14">
   <w:body>
     <w:p>
+      <w:pPr>
+        <w:rPr>
+          <w:rFonts w:ascii="Courier New" w:hAnsi="Courier New" w:cs="Courier New"/>
+          <w:color w:val="770088"/>
+          <w:sz w:val="20"/>
+          <w:szCs w:val="20"/>
+          <w:shd w:val="clear" w:color="auto" w:fill="E5E5E5"/>
+        </w:rPr>
+      </w:pPr>
       <w:r>
         <w:rPr>
           <w:rStyle w:val="cm-keyword"/>
@@ -57,6 +66,964 @@
         </w:rPr>
         <w:fldChar w:fldCharType="end"/>
       </w:r>
+      <w:r>
+        <w:rPr>
+          <w:rFonts w:ascii="Courier New" w:hAnsi="Courier New" w:cs="Courier New"/>
+          <w:color w:val="444444"/>
+          <w:sz w:val="20"/>
+          <w:szCs w:val="20"/>
+          <w:shd w:val="clear" w:color="auto" w:fill="E5E5E5"/>
+        </w:rPr>
+        <w:t> id_karyawan</w:t>
+      </w:r>
+      <w:r>
+        <w:rPr>
+          <w:rStyle w:val="cm-punctuation"/>
+          <w:rFonts w:ascii="Courier New" w:hAnsi="Courier New" w:cs="Courier New"/>
+          <w:color w:val="444444"/>
+          <w:sz w:val="20"/>
+          <w:szCs w:val="20"/>
+          <w:shd w:val="clear" w:color="auto" w:fill="E5E5E5"/>
+        </w:rPr>
+        <w:t>,</w:t>
+      </w:r>
+      <w:r>
+        <w:rPr>
+          <w:rFonts w:ascii="Courier New" w:hAnsi="Courier New" w:cs="Courier New"/>
+          <w:color w:val="444444"/>
+          <w:sz w:val="20"/>
+          <w:szCs w:val="20"/>
+          <w:shd w:val="clear" w:color="auto" w:fill="E5E5E5"/>
+        </w:rPr>
+        <w:t> </w:t>
+      </w:r>
+      <w:hyperlink r:id="rId5" w:tgtFrame="mysql_doc" w:history="1">
+        <w:r>
+          <w:rPr>
+            <w:rStyle w:val="Hyperlink"/>
+            <w:rFonts w:ascii="Courier New" w:hAnsi="Courier New" w:cs="Courier New"/>
+            <w:sz w:val="20"/>
+            <w:szCs w:val="20"/>
+            <w:shd w:val="clear" w:color="auto" w:fill="E5E5E5"/>
+          </w:rPr>
+          <w:t>SUM</w:t>
+        </w:r>
+      </w:hyperlink>
+      <w:r>
+        <w:rPr>
+          <w:rStyle w:val="cm-bracket"/>
+          <w:rFonts w:ascii="Courier New" w:hAnsi="Courier New" w:cs="Courier New"/>
+          <w:color w:val="999977"/>
+          <w:sz w:val="20"/>
+          <w:szCs w:val="20"/>
+          <w:shd w:val="clear" w:color="auto" w:fill="E5E5E5"/>
+        </w:rPr>
+        <w:t>(</w:t>
+      </w:r>
+      <w:r>
+        <w:rPr>
+          <w:rFonts w:ascii="Courier New" w:hAnsi="Courier New" w:cs="Courier New"/>
+          <w:color w:val="444444"/>
+          <w:sz w:val="20"/>
+          <w:szCs w:val="20"/>
+          <w:shd w:val="clear" w:color="auto" w:fill="E5E5E5"/>
+        </w:rPr>
+        <w:t>jumlah</w:t>
+      </w:r>
+      <w:r>
+        <w:rPr>
+          <w:rStyle w:val="cm-bracket"/>
+          <w:rFonts w:ascii="Courier New" w:hAnsi="Courier New" w:cs="Courier New"/>
+          <w:color w:val="999977"/>
+          <w:sz w:val="20"/>
+          <w:szCs w:val="20"/>
+          <w:shd w:val="clear" w:color="auto" w:fill="E5E5E5"/>
+        </w:rPr>
+        <w:t>)</w:t>
+      </w:r>
+      <w:r>
+        <w:rPr>
+          <w:rFonts w:ascii="Courier New" w:hAnsi="Courier New" w:cs="Courier New"/>
+          <w:color w:val="444444"/>
+          <w:sz w:val="20"/>
+          <w:szCs w:val="20"/>
+          <w:shd w:val="clear" w:color="auto" w:fill="E5E5E5"/>
+        </w:rPr>
+        <w:t> </w:t>
+      </w:r>
+      <w:r>
+        <w:rPr>
+          <w:rStyle w:val="cm-keyword"/>
+          <w:rFonts w:ascii="Courier New" w:hAnsi="Courier New" w:cs="Courier New"/>
+          <w:color w:val="770088"/>
+          <w:sz w:val="20"/>
+          <w:szCs w:val="20"/>
+          <w:shd w:val="clear" w:color="auto" w:fill="E5E5E5"/>
+        </w:rPr>
+        <w:t>AS</w:t>
+      </w:r>
+      <w:r>
+        <w:rPr>
+          <w:rFonts w:ascii="Courier New" w:hAnsi="Courier New" w:cs="Courier New"/>
+          <w:color w:val="444444"/>
+          <w:sz w:val="20"/>
+          <w:szCs w:val="20"/>
+          <w:shd w:val="clear" w:color="auto" w:fill="E5E5E5"/>
+        </w:rPr>
+        <w:t> total </w:t>
+      </w:r>
+      <w:r>
+        <w:rPr>
+          <w:rStyle w:val="cm-keyword"/>
+          <w:rFonts w:ascii="Courier New" w:hAnsi="Courier New" w:cs="Courier New"/>
+          <w:color w:val="770088"/>
+          <w:sz w:val="20"/>
+          <w:szCs w:val="20"/>
+          <w:shd w:val="clear" w:color="auto" w:fill="E5E5E5"/>
+        </w:rPr>
+        <w:t>FROM</w:t>
+      </w:r>
+      <w:r>
+        <w:rPr>
+          <w:rFonts w:ascii="Courier New" w:hAnsi="Courier New" w:cs="Courier New"/>
+          <w:color w:val="444444"/>
+          <w:sz w:val="20"/>
+          <w:szCs w:val="20"/>
+          <w:shd w:val="clear" w:color="auto" w:fill="E5E5E5"/>
+        </w:rPr>
+        <w:t> </w:t>
+      </w:r>
+      <w:proofErr w:type="spellStart"/>
+      <w:r>
+        <w:rPr>
+          <w:rFonts w:ascii="Courier New" w:hAnsi="Courier New" w:cs="Courier New"/>
+          <w:color w:val="444444"/>
+          <w:sz w:val="20"/>
+          <w:szCs w:val="20"/>
+          <w:shd w:val="clear" w:color="auto" w:fill="E5E5E5"/>
+        </w:rPr>
+        <w:t>transaksi_penjualan</w:t>
+      </w:r>
+      <w:proofErr w:type="spellEnd"/>
+      <w:r>
+        <w:rPr>
+          <w:rFonts w:ascii="Courier New" w:hAnsi="Courier New" w:cs="Courier New"/>
+          <w:color w:val="444444"/>
+          <w:sz w:val="20"/>
+          <w:szCs w:val="20"/>
+          <w:shd w:val="clear" w:color="auto" w:fill="E5E5E5"/>
+        </w:rPr>
+        <w:t> </w:t>
+      </w:r>
+      <w:r>
+        <w:rPr>
+          <w:rStyle w:val="cm-keyword"/>
+          <w:rFonts w:ascii="Courier New" w:hAnsi="Courier New" w:cs="Courier New"/>
+          <w:color w:val="770088"/>
+          <w:sz w:val="20"/>
+          <w:szCs w:val="20"/>
+          <w:shd w:val="clear" w:color="auto" w:fill="E5E5E5"/>
+        </w:rPr>
+        <w:t>GROUP</w:t>
+      </w:r>
+      <w:r>
+        <w:rPr>
+          <w:rFonts w:ascii="Courier New" w:hAnsi="Courier New" w:cs="Courier New"/>
+          <w:color w:val="444444"/>
+          <w:sz w:val="20"/>
+          <w:szCs w:val="20"/>
+          <w:shd w:val="clear" w:color="auto" w:fill="E5E5E5"/>
+        </w:rPr>
+        <w:t> </w:t>
+      </w:r>
+      <w:r>
+        <w:rPr>
+          <w:rStyle w:val="cm-keyword"/>
+          <w:rFonts w:ascii="Courier New" w:hAnsi="Courier New" w:cs="Courier New"/>
+          <w:color w:val="770088"/>
+          <w:sz w:val="20"/>
+          <w:szCs w:val="20"/>
+          <w:shd w:val="clear" w:color="auto" w:fill="E5E5E5"/>
+        </w:rPr>
+        <w:t>BY</w:t>
+      </w:r>
+      <w:r>
+        <w:rPr>
+          <w:rFonts w:ascii="Courier New" w:hAnsi="Courier New" w:cs="Courier New"/>
+          <w:color w:val="444444"/>
+          <w:sz w:val="20"/>
+          <w:szCs w:val="20"/>
+          <w:shd w:val="clear" w:color="auto" w:fill="E5E5E5"/>
+        </w:rPr>
+        <w:t> </w:t>
+      </w:r>
+      <w:proofErr w:type="spellStart"/>
+      <w:r>
+        <w:rPr>
+          <w:rFonts w:ascii="Courier New" w:hAnsi="Courier New" w:cs="Courier New"/>
+          <w:color w:val="444444"/>
+          <w:sz w:val="20"/>
+          <w:szCs w:val="20"/>
+          <w:shd w:val="clear" w:color="auto" w:fill="E5E5E5"/>
+        </w:rPr>
+        <w:t>id_karyawan</w:t>
+      </w:r>
+      <w:proofErr w:type="spellEnd"/>
+      <w:r>
+        <w:rPr>
+          <w:rStyle w:val="cm-punctuation"/>
+          <w:rFonts w:ascii="Courier New" w:hAnsi="Courier New" w:cs="Courier New"/>
+          <w:color w:val="444444"/>
+          <w:sz w:val="20"/>
+          <w:szCs w:val="20"/>
+          <w:shd w:val="clear" w:color="auto" w:fill="E5E5E5"/>
+        </w:rPr>
+        <w:t>;</w:t>
+      </w:r>
+    </w:p>
+    <w:p>
+      <w:pPr>
+        <w:rPr>
+          <w:rStyle w:val="cm-keyword"/>
+          <w:rFonts w:ascii="Courier New" w:hAnsi="Courier New" w:cs="Courier New"/>
+          <w:color w:val="770088"/>
+          <w:sz w:val="20"/>
+          <w:szCs w:val="20"/>
+          <w:shd w:val="clear" w:color="auto" w:fill="E5E5E5"/>
+        </w:rPr>
+      </w:pPr>
+      <w:r>
+        <w:rPr>
+          <w:noProof/>
+        </w:rPr>
+        <w:drawing>
+          <wp:inline distT="0" distB="0" distL="0" distR="0" wp14:anchorId="20613F65" wp14:editId="39F6A927">
+            <wp:extent cx="4070985" cy="2392325"/>
+            <wp:effectExtent l="0" t="0" r="5715" b="8255"/>
+            <wp:docPr id="11" name="Picture 11"/>
+            <wp:cNvGraphicFramePr>
+              <a:graphicFrameLocks xmlns:a="http://schemas.openxmlformats.org/drawingml/2006/main" noChangeAspect="1"/>
+            </wp:cNvGraphicFramePr>
+            <a:graphic xmlns:a="http://schemas.openxmlformats.org/drawingml/2006/main">
+              <a:graphicData uri="http://schemas.openxmlformats.org/drawingml/2006/picture">
+                <pic:pic xmlns:pic="http://schemas.openxmlformats.org/drawingml/2006/picture">
+                  <pic:nvPicPr>
+                    <pic:cNvPr id="1" name=""/>
+                    <pic:cNvPicPr/>
+                  </pic:nvPicPr>
+                  <pic:blipFill rotWithShape="1">
+                    <a:blip r:embed="rId6"/>
+                    <a:srcRect l="4294" t="11140" r="27191" b="17242"/>
+                    <a:stretch/>
+                  </pic:blipFill>
+                  <pic:spPr bwMode="auto">
+                    <a:xfrm>
+                      <a:off x="0" y="0"/>
+                      <a:ext cx="4072222" cy="2393052"/>
+                    </a:xfrm>
+                    <a:prstGeom prst="rect">
+                      <a:avLst/>
+                    </a:prstGeom>
+                    <a:ln>
+                      <a:noFill/>
+                    </a:ln>
+                    <a:extLst>
+                      <a:ext uri="{53640926-AAD7-44D8-BBD7-CCE9431645EC}">
+                        <a14:shadowObscured xmlns:a14="http://schemas.microsoft.com/office/drawing/2010/main"/>
+                      </a:ext>
+                    </a:extLst>
+                  </pic:spPr>
+                </pic:pic>
+              </a:graphicData>
+            </a:graphic>
+          </wp:inline>
+        </w:drawing>
+      </w:r>
+    </w:p>
+    <w:p>
+      <w:pPr>
+        <w:rPr>
+          <w:rStyle w:val="cm-keyword"/>
+          <w:rFonts w:ascii="Courier New" w:hAnsi="Courier New" w:cs="Courier New"/>
+          <w:color w:val="770088"/>
+          <w:sz w:val="20"/>
+          <w:szCs w:val="20"/>
+          <w:shd w:val="clear" w:color="auto" w:fill="E5E5E5"/>
+        </w:rPr>
+      </w:pPr>
+    </w:p>
+    <w:p>
+      <w:pPr>
+        <w:rPr>
+          <w:rStyle w:val="cm-keyword"/>
+          <w:rFonts w:ascii="Courier New" w:hAnsi="Courier New" w:cs="Courier New"/>
+          <w:color w:val="770088"/>
+          <w:sz w:val="20"/>
+          <w:szCs w:val="20"/>
+          <w:shd w:val="clear" w:color="auto" w:fill="E5E5E5"/>
+        </w:rPr>
+      </w:pPr>
+    </w:p>
+    <w:p>
+      <w:pPr>
+        <w:rPr>
+          <w:rStyle w:val="cm-keyword"/>
+          <w:rFonts w:ascii="Courier New" w:hAnsi="Courier New" w:cs="Courier New"/>
+          <w:color w:val="770088"/>
+          <w:sz w:val="20"/>
+          <w:szCs w:val="20"/>
+          <w:shd w:val="clear" w:color="auto" w:fill="E5E5E5"/>
+        </w:rPr>
+      </w:pPr>
+    </w:p>
+    <w:p>
+      <w:pPr>
+        <w:rPr>
+          <w:rStyle w:val="cm-keyword"/>
+          <w:rFonts w:ascii="Courier New" w:hAnsi="Courier New" w:cs="Courier New"/>
+          <w:color w:val="770088"/>
+          <w:sz w:val="20"/>
+          <w:szCs w:val="20"/>
+          <w:shd w:val="clear" w:color="auto" w:fill="E5E5E5"/>
+        </w:rPr>
+      </w:pPr>
+    </w:p>
+    <w:p>
+      <w:pPr>
+        <w:rPr>
+          <w:rStyle w:val="cm-punctuation"/>
+          <w:rFonts w:ascii="Courier New" w:hAnsi="Courier New" w:cs="Courier New"/>
+          <w:color w:val="444444"/>
+          <w:sz w:val="20"/>
+          <w:szCs w:val="20"/>
+          <w:shd w:val="clear" w:color="auto" w:fill="E5E5E5"/>
+        </w:rPr>
+      </w:pPr>
+      <w:hyperlink r:id="rId7" w:tgtFrame="mysql_doc" w:history="1">
+        <w:r>
+          <w:rPr>
+            <w:rStyle w:val="Hyperlink"/>
+            <w:rFonts w:ascii="Courier New" w:hAnsi="Courier New" w:cs="Courier New"/>
+            <w:color w:val="235A81"/>
+            <w:sz w:val="20"/>
+            <w:szCs w:val="20"/>
+            <w:shd w:val="clear" w:color="auto" w:fill="E5E5E5"/>
+          </w:rPr>
+          <w:t>SELECT</w:t>
+        </w:r>
+      </w:hyperlink>
+      <w:r>
+        <w:rPr>
+          <w:rFonts w:ascii="Courier New" w:hAnsi="Courier New" w:cs="Courier New"/>
+          <w:color w:val="444444"/>
+          <w:sz w:val="20"/>
+          <w:szCs w:val="20"/>
+          <w:shd w:val="clear" w:color="auto" w:fill="E5E5E5"/>
+        </w:rPr>
+        <w:t> id_obat</w:t>
+      </w:r>
+      <w:r>
+        <w:rPr>
+          <w:rStyle w:val="cm-punctuation"/>
+          <w:rFonts w:ascii="Courier New" w:hAnsi="Courier New" w:cs="Courier New"/>
+          <w:color w:val="444444"/>
+          <w:sz w:val="20"/>
+          <w:szCs w:val="20"/>
+          <w:shd w:val="clear" w:color="auto" w:fill="E5E5E5"/>
+        </w:rPr>
+        <w:t>,</w:t>
+      </w:r>
+      <w:r>
+        <w:rPr>
+          <w:rFonts w:ascii="Courier New" w:hAnsi="Courier New" w:cs="Courier New"/>
+          <w:color w:val="444444"/>
+          <w:sz w:val="20"/>
+          <w:szCs w:val="20"/>
+          <w:shd w:val="clear" w:color="auto" w:fill="E5E5E5"/>
+        </w:rPr>
+        <w:t> </w:t>
+      </w:r>
+      <w:hyperlink r:id="rId8" w:tgtFrame="mysql_doc" w:history="1">
+        <w:r>
+          <w:rPr>
+            <w:rStyle w:val="Hyperlink"/>
+            <w:rFonts w:ascii="Courier New" w:hAnsi="Courier New" w:cs="Courier New"/>
+            <w:sz w:val="20"/>
+            <w:szCs w:val="20"/>
+            <w:shd w:val="clear" w:color="auto" w:fill="E5E5E5"/>
+          </w:rPr>
+          <w:t>SUM</w:t>
+        </w:r>
+      </w:hyperlink>
+      <w:r>
+        <w:rPr>
+          <w:rStyle w:val="cm-bracket"/>
+          <w:rFonts w:ascii="Courier New" w:hAnsi="Courier New" w:cs="Courier New"/>
+          <w:color w:val="999977"/>
+          <w:sz w:val="20"/>
+          <w:szCs w:val="20"/>
+          <w:shd w:val="clear" w:color="auto" w:fill="E5E5E5"/>
+        </w:rPr>
+        <w:t>(</w:t>
+      </w:r>
+      <w:r>
+        <w:rPr>
+          <w:rFonts w:ascii="Courier New" w:hAnsi="Courier New" w:cs="Courier New"/>
+          <w:color w:val="444444"/>
+          <w:sz w:val="20"/>
+          <w:szCs w:val="20"/>
+          <w:shd w:val="clear" w:color="auto" w:fill="E5E5E5"/>
+        </w:rPr>
+        <w:t>jumlah</w:t>
+      </w:r>
+      <w:r>
+        <w:rPr>
+          <w:rStyle w:val="cm-bracket"/>
+          <w:rFonts w:ascii="Courier New" w:hAnsi="Courier New" w:cs="Courier New"/>
+          <w:color w:val="999977"/>
+          <w:sz w:val="20"/>
+          <w:szCs w:val="20"/>
+          <w:shd w:val="clear" w:color="auto" w:fill="E5E5E5"/>
+        </w:rPr>
+        <w:t>)</w:t>
+      </w:r>
+      <w:r>
+        <w:rPr>
+          <w:rFonts w:ascii="Courier New" w:hAnsi="Courier New" w:cs="Courier New"/>
+          <w:color w:val="444444"/>
+          <w:sz w:val="20"/>
+          <w:szCs w:val="20"/>
+          <w:shd w:val="clear" w:color="auto" w:fill="E5E5E5"/>
+        </w:rPr>
+        <w:t> </w:t>
+      </w:r>
+      <w:r>
+        <w:rPr>
+          <w:rStyle w:val="cm-keyword"/>
+          <w:rFonts w:ascii="Courier New" w:hAnsi="Courier New" w:cs="Courier New"/>
+          <w:color w:val="770088"/>
+          <w:sz w:val="20"/>
+          <w:szCs w:val="20"/>
+          <w:shd w:val="clear" w:color="auto" w:fill="E5E5E5"/>
+        </w:rPr>
+        <w:t>AS</w:t>
+      </w:r>
+      <w:r>
+        <w:rPr>
+          <w:rFonts w:ascii="Courier New" w:hAnsi="Courier New" w:cs="Courier New"/>
+          <w:color w:val="444444"/>
+          <w:sz w:val="20"/>
+          <w:szCs w:val="20"/>
+          <w:shd w:val="clear" w:color="auto" w:fill="E5E5E5"/>
+        </w:rPr>
+        <w:t> total </w:t>
+      </w:r>
+      <w:r>
+        <w:rPr>
+          <w:rStyle w:val="cm-keyword"/>
+          <w:rFonts w:ascii="Courier New" w:hAnsi="Courier New" w:cs="Courier New"/>
+          <w:color w:val="770088"/>
+          <w:sz w:val="20"/>
+          <w:szCs w:val="20"/>
+          <w:shd w:val="clear" w:color="auto" w:fill="E5E5E5"/>
+        </w:rPr>
+        <w:t>FROM</w:t>
+      </w:r>
+      <w:r>
+        <w:rPr>
+          <w:rFonts w:ascii="Courier New" w:hAnsi="Courier New" w:cs="Courier New"/>
+          <w:color w:val="444444"/>
+          <w:sz w:val="20"/>
+          <w:szCs w:val="20"/>
+          <w:shd w:val="clear" w:color="auto" w:fill="E5E5E5"/>
+        </w:rPr>
+        <w:t> transaksi_penjualan </w:t>
+      </w:r>
+      <w:r>
+        <w:rPr>
+          <w:rStyle w:val="cm-keyword"/>
+          <w:rFonts w:ascii="Courier New" w:hAnsi="Courier New" w:cs="Courier New"/>
+          <w:color w:val="770088"/>
+          <w:sz w:val="20"/>
+          <w:szCs w:val="20"/>
+          <w:shd w:val="clear" w:color="auto" w:fill="E5E5E5"/>
+        </w:rPr>
+        <w:t>GROUP</w:t>
+      </w:r>
+      <w:r>
+        <w:rPr>
+          <w:rFonts w:ascii="Courier New" w:hAnsi="Courier New" w:cs="Courier New"/>
+          <w:color w:val="444444"/>
+          <w:sz w:val="20"/>
+          <w:szCs w:val="20"/>
+          <w:shd w:val="clear" w:color="auto" w:fill="E5E5E5"/>
+        </w:rPr>
+        <w:t> </w:t>
+      </w:r>
+      <w:r>
+        <w:rPr>
+          <w:rStyle w:val="cm-keyword"/>
+          <w:rFonts w:ascii="Courier New" w:hAnsi="Courier New" w:cs="Courier New"/>
+          <w:color w:val="770088"/>
+          <w:sz w:val="20"/>
+          <w:szCs w:val="20"/>
+          <w:shd w:val="clear" w:color="auto" w:fill="E5E5E5"/>
+        </w:rPr>
+        <w:t>BY</w:t>
+      </w:r>
+      <w:r>
+        <w:rPr>
+          <w:rFonts w:ascii="Courier New" w:hAnsi="Courier New" w:cs="Courier New"/>
+          <w:color w:val="444444"/>
+          <w:sz w:val="20"/>
+          <w:szCs w:val="20"/>
+          <w:shd w:val="clear" w:color="auto" w:fill="E5E5E5"/>
+        </w:rPr>
+        <w:t> id_obat</w:t>
+      </w:r>
+      <w:r>
+        <w:rPr>
+          <w:rStyle w:val="cm-punctuation"/>
+          <w:rFonts w:ascii="Courier New" w:hAnsi="Courier New" w:cs="Courier New"/>
+          <w:color w:val="444444"/>
+          <w:sz w:val="20"/>
+          <w:szCs w:val="20"/>
+          <w:shd w:val="clear" w:color="auto" w:fill="E5E5E5"/>
+        </w:rPr>
+        <w:t>;</w:t>
+      </w:r>
+    </w:p>
+    <w:p>
+      <w:pPr>
+        <w:rPr>
+          <w:rStyle w:val="cm-keyword"/>
+          <w:rFonts w:ascii="Courier New" w:hAnsi="Courier New" w:cs="Courier New"/>
+          <w:color w:val="770088"/>
+          <w:sz w:val="20"/>
+          <w:szCs w:val="20"/>
+          <w:shd w:val="clear" w:color="auto" w:fill="E5E5E5"/>
+        </w:rPr>
+      </w:pPr>
+      <w:r>
+        <w:rPr>
+          <w:noProof/>
+        </w:rPr>
+        <w:drawing>
+          <wp:inline distT="0" distB="0" distL="0" distR="0" wp14:anchorId="54924EA9" wp14:editId="2211132C">
+            <wp:extent cx="3072061" cy="2339163"/>
+            <wp:effectExtent l="0" t="0" r="0" b="4445"/>
+            <wp:docPr id="12" name="Picture 12"/>
+            <wp:cNvGraphicFramePr>
+              <a:graphicFrameLocks xmlns:a="http://schemas.openxmlformats.org/drawingml/2006/main" noChangeAspect="1"/>
+            </wp:cNvGraphicFramePr>
+            <a:graphic xmlns:a="http://schemas.openxmlformats.org/drawingml/2006/main">
+              <a:graphicData uri="http://schemas.openxmlformats.org/drawingml/2006/picture">
+                <pic:pic xmlns:pic="http://schemas.openxmlformats.org/drawingml/2006/picture">
+                  <pic:nvPicPr>
+                    <pic:cNvPr id="1" name=""/>
+                    <pic:cNvPicPr/>
+                  </pic:nvPicPr>
+                  <pic:blipFill rotWithShape="1">
+                    <a:blip r:embed="rId9"/>
+                    <a:srcRect l="7158" t="14638" r="41135" b="15329"/>
+                    <a:stretch/>
+                  </pic:blipFill>
+                  <pic:spPr bwMode="auto">
+                    <a:xfrm>
+                      <a:off x="0" y="0"/>
+                      <a:ext cx="3073270" cy="2340084"/>
+                    </a:xfrm>
+                    <a:prstGeom prst="rect">
+                      <a:avLst/>
+                    </a:prstGeom>
+                    <a:ln>
+                      <a:noFill/>
+                    </a:ln>
+                    <a:extLst>
+                      <a:ext uri="{53640926-AAD7-44D8-BBD7-CCE9431645EC}">
+                        <a14:shadowObscured xmlns:a14="http://schemas.microsoft.com/office/drawing/2010/main"/>
+                      </a:ext>
+                    </a:extLst>
+                  </pic:spPr>
+                </pic:pic>
+              </a:graphicData>
+            </a:graphic>
+          </wp:inline>
+        </w:drawing>
+      </w:r>
+    </w:p>
+    <w:p>
+      <w:pPr>
+        <w:rPr>
+          <w:rStyle w:val="cm-keyword"/>
+          <w:rFonts w:ascii="Courier New" w:hAnsi="Courier New" w:cs="Courier New"/>
+          <w:color w:val="770088"/>
+          <w:sz w:val="20"/>
+          <w:szCs w:val="20"/>
+          <w:shd w:val="clear" w:color="auto" w:fill="E5E5E5"/>
+        </w:rPr>
+      </w:pPr>
+    </w:p>
+    <w:p>
+      <w:pPr>
+        <w:rPr>
+          <w:rStyle w:val="cm-keyword"/>
+          <w:rFonts w:ascii="Courier New" w:hAnsi="Courier New" w:cs="Courier New"/>
+          <w:color w:val="770088"/>
+          <w:sz w:val="20"/>
+          <w:szCs w:val="20"/>
+          <w:shd w:val="clear" w:color="auto" w:fill="E5E5E5"/>
+        </w:rPr>
+      </w:pPr>
+    </w:p>
+    <w:p>
+      <w:pPr>
+        <w:rPr>
+          <w:rStyle w:val="cm-keyword"/>
+          <w:rFonts w:ascii="Courier New" w:hAnsi="Courier New" w:cs="Courier New"/>
+          <w:color w:val="770088"/>
+          <w:sz w:val="20"/>
+          <w:szCs w:val="20"/>
+          <w:shd w:val="clear" w:color="auto" w:fill="E5E5E5"/>
+        </w:rPr>
+      </w:pPr>
+    </w:p>
+    <w:p>
+      <w:pPr>
+        <w:rPr>
+          <w:rStyle w:val="cm-keyword"/>
+          <w:rFonts w:ascii="Courier New" w:hAnsi="Courier New" w:cs="Courier New"/>
+          <w:color w:val="770088"/>
+          <w:sz w:val="20"/>
+          <w:szCs w:val="20"/>
+          <w:shd w:val="clear" w:color="auto" w:fill="E5E5E5"/>
+        </w:rPr>
+      </w:pPr>
+    </w:p>
+    <w:p>
+      <w:pPr>
+        <w:rPr>
+          <w:rStyle w:val="cm-keyword"/>
+          <w:rFonts w:ascii="Courier New" w:hAnsi="Courier New" w:cs="Courier New"/>
+          <w:color w:val="770088"/>
+          <w:sz w:val="20"/>
+          <w:szCs w:val="20"/>
+          <w:shd w:val="clear" w:color="auto" w:fill="E5E5E5"/>
+        </w:rPr>
+      </w:pPr>
+    </w:p>
+    <w:p>
+      <w:pPr>
+        <w:rPr>
+          <w:rStyle w:val="cm-punctuation"/>
+          <w:rFonts w:ascii="Courier New" w:hAnsi="Courier New" w:cs="Courier New"/>
+          <w:color w:val="444444"/>
+          <w:sz w:val="20"/>
+          <w:szCs w:val="20"/>
+          <w:shd w:val="clear" w:color="auto" w:fill="E5E5E5"/>
+        </w:rPr>
+      </w:pPr>
+      <w:hyperlink r:id="rId10" w:tgtFrame="mysql_doc" w:history="1">
+        <w:r>
+          <w:rPr>
+            <w:rStyle w:val="Hyperlink"/>
+            <w:rFonts w:ascii="Courier New" w:hAnsi="Courier New" w:cs="Courier New"/>
+            <w:sz w:val="20"/>
+            <w:szCs w:val="20"/>
+            <w:shd w:val="clear" w:color="auto" w:fill="E5E5E5"/>
+          </w:rPr>
+          <w:t>SELECT</w:t>
+        </w:r>
+      </w:hyperlink>
+      <w:r>
+        <w:rPr>
+          <w:rFonts w:ascii="Courier New" w:hAnsi="Courier New" w:cs="Courier New"/>
+          <w:color w:val="444444"/>
+          <w:sz w:val="20"/>
+          <w:szCs w:val="20"/>
+          <w:shd w:val="clear" w:color="auto" w:fill="E5E5E5"/>
+        </w:rPr>
+        <w:t> id_supplier</w:t>
+      </w:r>
+      <w:r>
+        <w:rPr>
+          <w:rStyle w:val="cm-punctuation"/>
+          <w:rFonts w:ascii="Courier New" w:hAnsi="Courier New" w:cs="Courier New"/>
+          <w:color w:val="444444"/>
+          <w:sz w:val="20"/>
+          <w:szCs w:val="20"/>
+          <w:shd w:val="clear" w:color="auto" w:fill="E5E5E5"/>
+        </w:rPr>
+        <w:t>,</w:t>
+      </w:r>
+      <w:r>
+        <w:rPr>
+          <w:rFonts w:ascii="Courier New" w:hAnsi="Courier New" w:cs="Courier New"/>
+          <w:color w:val="444444"/>
+          <w:sz w:val="20"/>
+          <w:szCs w:val="20"/>
+          <w:shd w:val="clear" w:color="auto" w:fill="E5E5E5"/>
+        </w:rPr>
+        <w:t> </w:t>
+      </w:r>
+      <w:hyperlink r:id="rId11" w:tgtFrame="mysql_doc" w:history="1">
+        <w:r>
+          <w:rPr>
+            <w:rStyle w:val="Hyperlink"/>
+            <w:rFonts w:ascii="Courier New" w:hAnsi="Courier New" w:cs="Courier New"/>
+            <w:sz w:val="20"/>
+            <w:szCs w:val="20"/>
+            <w:shd w:val="clear" w:color="auto" w:fill="E5E5E5"/>
+          </w:rPr>
+          <w:t>SUM</w:t>
+        </w:r>
+      </w:hyperlink>
+      <w:r>
+        <w:rPr>
+          <w:rStyle w:val="cm-bracket"/>
+          <w:rFonts w:ascii="Courier New" w:hAnsi="Courier New" w:cs="Courier New"/>
+          <w:color w:val="999977"/>
+          <w:sz w:val="20"/>
+          <w:szCs w:val="20"/>
+          <w:shd w:val="clear" w:color="auto" w:fill="E5E5E5"/>
+        </w:rPr>
+        <w:t>(</w:t>
+      </w:r>
+      <w:r>
+        <w:rPr>
+          <w:rFonts w:ascii="Courier New" w:hAnsi="Courier New" w:cs="Courier New"/>
+          <w:color w:val="444444"/>
+          <w:sz w:val="20"/>
+          <w:szCs w:val="20"/>
+          <w:shd w:val="clear" w:color="auto" w:fill="E5E5E5"/>
+        </w:rPr>
+        <w:t>jumlah_obat</w:t>
+      </w:r>
+      <w:r>
+        <w:rPr>
+          <w:rStyle w:val="cm-bracket"/>
+          <w:rFonts w:ascii="Courier New" w:hAnsi="Courier New" w:cs="Courier New"/>
+          <w:color w:val="999977"/>
+          <w:sz w:val="20"/>
+          <w:szCs w:val="20"/>
+          <w:shd w:val="clear" w:color="auto" w:fill="E5E5E5"/>
+        </w:rPr>
+        <w:t>)</w:t>
+      </w:r>
+      <w:r>
+        <w:rPr>
+          <w:rFonts w:ascii="Courier New" w:hAnsi="Courier New" w:cs="Courier New"/>
+          <w:color w:val="444444"/>
+          <w:sz w:val="20"/>
+          <w:szCs w:val="20"/>
+          <w:shd w:val="clear" w:color="auto" w:fill="E5E5E5"/>
+        </w:rPr>
+        <w:t> </w:t>
+      </w:r>
+      <w:r>
+        <w:rPr>
+          <w:rStyle w:val="cm-keyword"/>
+          <w:rFonts w:ascii="Courier New" w:hAnsi="Courier New" w:cs="Courier New"/>
+          <w:color w:val="770088"/>
+          <w:sz w:val="20"/>
+          <w:szCs w:val="20"/>
+          <w:shd w:val="clear" w:color="auto" w:fill="E5E5E5"/>
+        </w:rPr>
+        <w:t>AS</w:t>
+      </w:r>
+      <w:r>
+        <w:rPr>
+          <w:rFonts w:ascii="Courier New" w:hAnsi="Courier New" w:cs="Courier New"/>
+          <w:color w:val="444444"/>
+          <w:sz w:val="20"/>
+          <w:szCs w:val="20"/>
+          <w:shd w:val="clear" w:color="auto" w:fill="E5E5E5"/>
+        </w:rPr>
+        <w:t> total </w:t>
+      </w:r>
+      <w:r>
+        <w:rPr>
+          <w:rStyle w:val="cm-keyword"/>
+          <w:rFonts w:ascii="Courier New" w:hAnsi="Courier New" w:cs="Courier New"/>
+          <w:color w:val="770088"/>
+          <w:sz w:val="20"/>
+          <w:szCs w:val="20"/>
+          <w:shd w:val="clear" w:color="auto" w:fill="E5E5E5"/>
+        </w:rPr>
+        <w:t>FROM</w:t>
+      </w:r>
+      <w:r>
+        <w:rPr>
+          <w:rFonts w:ascii="Courier New" w:hAnsi="Courier New" w:cs="Courier New"/>
+          <w:color w:val="444444"/>
+          <w:sz w:val="20"/>
+          <w:szCs w:val="20"/>
+          <w:shd w:val="clear" w:color="auto" w:fill="E5E5E5"/>
+        </w:rPr>
+        <w:t> faktur_supply </w:t>
+      </w:r>
+      <w:r>
+        <w:rPr>
+          <w:rStyle w:val="cm-keyword"/>
+          <w:rFonts w:ascii="Courier New" w:hAnsi="Courier New" w:cs="Courier New"/>
+          <w:color w:val="770088"/>
+          <w:sz w:val="20"/>
+          <w:szCs w:val="20"/>
+          <w:shd w:val="clear" w:color="auto" w:fill="E5E5E5"/>
+        </w:rPr>
+        <w:t>GROUP</w:t>
+      </w:r>
+      <w:r>
+        <w:rPr>
+          <w:rFonts w:ascii="Courier New" w:hAnsi="Courier New" w:cs="Courier New"/>
+          <w:color w:val="444444"/>
+          <w:sz w:val="20"/>
+          <w:szCs w:val="20"/>
+          <w:shd w:val="clear" w:color="auto" w:fill="E5E5E5"/>
+        </w:rPr>
+        <w:t> </w:t>
+      </w:r>
+      <w:r>
+        <w:rPr>
+          <w:rStyle w:val="cm-keyword"/>
+          <w:rFonts w:ascii="Courier New" w:hAnsi="Courier New" w:cs="Courier New"/>
+          <w:color w:val="770088"/>
+          <w:sz w:val="20"/>
+          <w:szCs w:val="20"/>
+          <w:shd w:val="clear" w:color="auto" w:fill="E5E5E5"/>
+        </w:rPr>
+        <w:t>BY</w:t>
+      </w:r>
+      <w:r>
+        <w:rPr>
+          <w:rFonts w:ascii="Courier New" w:hAnsi="Courier New" w:cs="Courier New"/>
+          <w:color w:val="444444"/>
+          <w:sz w:val="20"/>
+          <w:szCs w:val="20"/>
+          <w:shd w:val="clear" w:color="auto" w:fill="E5E5E5"/>
+        </w:rPr>
+        <w:t> id_karyawan</w:t>
+      </w:r>
+      <w:r>
+        <w:rPr>
+          <w:rStyle w:val="cm-punctuation"/>
+          <w:rFonts w:ascii="Courier New" w:hAnsi="Courier New" w:cs="Courier New"/>
+          <w:color w:val="444444"/>
+          <w:sz w:val="20"/>
+          <w:szCs w:val="20"/>
+          <w:shd w:val="clear" w:color="auto" w:fill="E5E5E5"/>
+        </w:rPr>
+        <w:t>;</w:t>
+      </w:r>
+    </w:p>
+    <w:p>
+      <w:pPr>
+        <w:rPr>
+          <w:rStyle w:val="cm-keyword"/>
+          <w:rFonts w:ascii="Courier New" w:hAnsi="Courier New" w:cs="Courier New"/>
+          <w:color w:val="770088"/>
+          <w:sz w:val="20"/>
+          <w:szCs w:val="20"/>
+          <w:shd w:val="clear" w:color="auto" w:fill="E5E5E5"/>
+        </w:rPr>
+      </w:pPr>
+      <w:r>
+        <w:rPr>
+          <w:noProof/>
+        </w:rPr>
+        <w:drawing>
+          <wp:inline distT="0" distB="0" distL="0" distR="0" wp14:anchorId="2DD24BC2" wp14:editId="41E65CDE">
+            <wp:extent cx="3189115" cy="2402205"/>
+            <wp:effectExtent l="0" t="0" r="0" b="0"/>
+            <wp:docPr id="13" name="Picture 13"/>
+            <wp:cNvGraphicFramePr>
+              <a:graphicFrameLocks xmlns:a="http://schemas.openxmlformats.org/drawingml/2006/main" noChangeAspect="1"/>
+            </wp:cNvGraphicFramePr>
+            <a:graphic xmlns:a="http://schemas.openxmlformats.org/drawingml/2006/main">
+              <a:graphicData uri="http://schemas.openxmlformats.org/drawingml/2006/picture">
+                <pic:pic xmlns:pic="http://schemas.openxmlformats.org/drawingml/2006/picture">
+                  <pic:nvPicPr>
+                    <pic:cNvPr id="1" name=""/>
+                    <pic:cNvPicPr/>
+                  </pic:nvPicPr>
+                  <pic:blipFill rotWithShape="1">
+                    <a:blip r:embed="rId12"/>
+                    <a:srcRect l="10200" t="12094" r="36129" b="15993"/>
+                    <a:stretch/>
+                  </pic:blipFill>
+                  <pic:spPr bwMode="auto">
+                    <a:xfrm>
+                      <a:off x="0" y="0"/>
+                      <a:ext cx="3189998" cy="2402870"/>
+                    </a:xfrm>
+                    <a:prstGeom prst="rect">
+                      <a:avLst/>
+                    </a:prstGeom>
+                    <a:ln>
+                      <a:noFill/>
+                    </a:ln>
+                    <a:extLst>
+                      <a:ext uri="{53640926-AAD7-44D8-BBD7-CCE9431645EC}">
+                        <a14:shadowObscured xmlns:a14="http://schemas.microsoft.com/office/drawing/2010/main"/>
+                      </a:ext>
+                    </a:extLst>
+                  </pic:spPr>
+                </pic:pic>
+              </a:graphicData>
+            </a:graphic>
+          </wp:inline>
+        </w:drawing>
+      </w:r>
+    </w:p>
+    <w:p>
+      <w:pPr>
+        <w:rPr>
+          <w:rStyle w:val="cm-keyword"/>
+          <w:rFonts w:ascii="Courier New" w:hAnsi="Courier New" w:cs="Courier New"/>
+          <w:color w:val="770088"/>
+          <w:sz w:val="20"/>
+          <w:szCs w:val="20"/>
+          <w:shd w:val="clear" w:color="auto" w:fill="E5E5E5"/>
+        </w:rPr>
+      </w:pPr>
+    </w:p>
+    <w:p>
+      <w:pPr>
+        <w:rPr>
+          <w:rStyle w:val="cm-keyword"/>
+          <w:rFonts w:ascii="Courier New" w:hAnsi="Courier New" w:cs="Courier New"/>
+          <w:color w:val="770088"/>
+          <w:sz w:val="20"/>
+          <w:szCs w:val="20"/>
+          <w:shd w:val="clear" w:color="auto" w:fill="E5E5E5"/>
+        </w:rPr>
+      </w:pPr>
+    </w:p>
+    <w:p>
+      <w:pPr>
+        <w:rPr>
+          <w:rStyle w:val="cm-keyword"/>
+          <w:rFonts w:ascii="Courier New" w:hAnsi="Courier New" w:cs="Courier New"/>
+          <w:color w:val="770088"/>
+          <w:sz w:val="20"/>
+          <w:szCs w:val="20"/>
+          <w:shd w:val="clear" w:color="auto" w:fill="E5E5E5"/>
+        </w:rPr>
+      </w:pPr>
+    </w:p>
+    <w:p>
+      <w:hyperlink r:id="rId13" w:tgtFrame="mysql_doc" w:history="1">
+        <w:r>
+          <w:rPr>
+            <w:rStyle w:val="Hyperlink"/>
+            <w:rFonts w:ascii="Courier New" w:hAnsi="Courier New" w:cs="Courier New"/>
+            <w:sz w:val="20"/>
+            <w:szCs w:val="20"/>
+            <w:shd w:val="clear" w:color="auto" w:fill="E5E5E5"/>
+          </w:rPr>
+          <w:t>SELECT</w:t>
+        </w:r>
+      </w:hyperlink>
       <w:r>
         <w:rPr>
           <w:rFonts w:ascii="Courier New" w:hAnsi="Courier New" w:cs="Courier New"/>
@@ -321,7 +1288,7 @@
                     </pic:cNvPicPr>
                   </pic:nvPicPr>
                   <pic:blipFill rotWithShape="1">
-                    <a:blip r:embed="rId5">
+                    <a:blip r:embed="rId14">
                       <a:extLst>
                         <a:ext uri="{28A0092B-C50C-407E-A947-70E740481C1C}">
                           <a14:useLocalDpi xmlns:a14="http://schemas.microsoft.com/office/drawing/2010/main" val="0"/>
@@ -369,7 +1336,7 @@
       </w:pPr>
     </w:p>
     <w:p>
-      <w:hyperlink r:id="rId6" w:tgtFrame="mysql_doc" w:history="1">
+      <w:hyperlink r:id="rId15" w:tgtFrame="mysql_doc" w:history="1">
         <w:r>
           <w:rPr>
             <w:rStyle w:val="Hyperlink"/>
@@ -499,7 +1466,7 @@
         </w:rPr>
         <w:t> </w:t>
       </w:r>
-      <w:hyperlink r:id="rId7" w:tgtFrame="mysql_doc" w:history="1">
+      <w:hyperlink r:id="rId16" w:tgtFrame="mysql_doc" w:history="1">
         <w:r>
           <w:rPr>
             <w:rStyle w:val="Hyperlink"/>
@@ -569,7 +1536,7 @@
                     <pic:cNvPicPr/>
                   </pic:nvPicPr>
                   <pic:blipFill rotWithShape="1">
-                    <a:blip r:embed="rId8"/>
+                    <a:blip r:embed="rId17"/>
                     <a:srcRect l="12400" t="2247" r="10440" b="21578"/>
                     <a:stretch/>
                   </pic:blipFill>
@@ -606,7 +1573,7 @@
     <w:p/>
     <w:p/>
     <w:p>
-      <w:hyperlink r:id="rId9" w:tgtFrame="mysql_doc" w:history="1">
+      <w:hyperlink r:id="rId18" w:tgtFrame="mysql_doc" w:history="1">
         <w:r>
           <w:rPr>
             <w:rStyle w:val="Hyperlink"/>
@@ -886,7 +1853,7 @@
                     <pic:cNvPicPr/>
                   </pic:nvPicPr>
                   <pic:blipFill rotWithShape="1">
-                    <a:blip r:embed="rId10"/>
+                    <a:blip r:embed="rId19"/>
                     <a:srcRect l="14401" t="21455" r="28610" b="7593"/>
                     <a:stretch/>
                   </pic:blipFill>
@@ -926,7 +1893,7 @@
           <w:shd w:val="clear" w:color="auto" w:fill="E5E5E5"/>
         </w:rPr>
       </w:pPr>
-      <w:hyperlink r:id="rId11" w:tgtFrame="mysql_doc" w:history="1">
+      <w:hyperlink r:id="rId20" w:tgtFrame="mysql_doc" w:history="1">
         <w:r>
           <w:rPr>
             <w:rStyle w:val="Hyperlink"/>
@@ -1121,7 +2088,7 @@
                     <pic:cNvPicPr/>
                   </pic:nvPicPr>
                   <pic:blipFill rotWithShape="1">
-                    <a:blip r:embed="rId12"/>
+                    <a:blip r:embed="rId21"/>
                     <a:srcRect l="5904" t="5093" r="18784" b="24252"/>
                     <a:stretch/>
                   </pic:blipFill>
@@ -1169,7 +2136,7 @@
           <w:shd w:val="clear" w:color="auto" w:fill="E5E5E5"/>
         </w:rPr>
       </w:pPr>
-      <w:hyperlink r:id="rId13" w:tgtFrame="mysql_doc" w:history="1">
+      <w:hyperlink r:id="rId22" w:tgtFrame="mysql_doc" w:history="1">
         <w:r>
           <w:rPr>
             <w:rStyle w:val="Hyperlink"/>
@@ -1405,7 +2372,7 @@
                     <pic:cNvPicPr/>
                   </pic:nvPicPr>
                   <pic:blipFill rotWithShape="1">
-                    <a:blip r:embed="rId14"/>
+                    <a:blip r:embed="rId23"/>
                     <a:srcRect l="13953" t="17186" r="17521" b="12161"/>
                     <a:stretch/>
                   </pic:blipFill>
@@ -1445,7 +2412,7 @@
           <w:shd w:val="clear" w:color="auto" w:fill="E5E5E5"/>
         </w:rPr>
       </w:pPr>
-      <w:hyperlink r:id="rId15" w:tgtFrame="mysql_doc" w:history="1">
+      <w:hyperlink r:id="rId24" w:tgtFrame="mysql_doc" w:history="1">
         <w:r>
           <w:rPr>
             <w:rStyle w:val="Hyperlink"/>
@@ -1640,7 +2607,7 @@
                     <pic:cNvPicPr/>
                   </pic:nvPicPr>
                   <pic:blipFill rotWithShape="1">
-                    <a:blip r:embed="rId16"/>
+                    <a:blip r:embed="rId25"/>
                     <a:srcRect l="10019" t="7636" r="19855" b="5485"/>
                     <a:stretch/>
                   </pic:blipFill>
@@ -1670,7 +2637,7 @@
     </w:p>
     <w:p/>
     <w:p>
-      <w:hyperlink r:id="rId17" w:tgtFrame="mysql_doc" w:history="1">
+      <w:hyperlink r:id="rId26" w:tgtFrame="mysql_doc" w:history="1">
         <w:r>
           <w:rPr>
             <w:rStyle w:val="Hyperlink"/>
@@ -1753,7 +2720,29 @@
           <w:szCs w:val="20"/>
           <w:shd w:val="clear" w:color="auto" w:fill="E5E5E5"/>
         </w:rPr>
-        <w:t> Tahun_Lahir </w:t>
+        <w:t> </w:t>
+      </w:r>
+      <w:proofErr w:type="spellStart"/>
+      <w:r>
+        <w:rPr>
+          <w:rFonts w:ascii="Courier New" w:hAnsi="Courier New" w:cs="Courier New"/>
+          <w:color w:val="444444"/>
+          <w:sz w:val="20"/>
+          <w:szCs w:val="20"/>
+          <w:shd w:val="clear" w:color="auto" w:fill="E5E5E5"/>
+        </w:rPr>
+        <w:t>Tahun_Lahir</w:t>
+      </w:r>
+      <w:proofErr w:type="spellEnd"/>
+      <w:r>
+        <w:rPr>
+          <w:rFonts w:ascii="Courier New" w:hAnsi="Courier New" w:cs="Courier New"/>
+          <w:color w:val="444444"/>
+          <w:sz w:val="20"/>
+          <w:szCs w:val="20"/>
+          <w:shd w:val="clear" w:color="auto" w:fill="E5E5E5"/>
+        </w:rPr>
+        <w:t> </w:t>
       </w:r>
       <w:r>
         <w:rPr>
@@ -1787,7 +2776,7 @@
         </w:rPr>
         <w:t>'2001'</w:t>
       </w:r>
-      <w:hyperlink r:id="rId18" w:tgtFrame="mysql_doc" w:history="1">
+      <w:hyperlink r:id="rId27" w:tgtFrame="mysql_doc" w:history="1">
         <w:r>
           <w:rPr>
             <w:rStyle w:val="Hyperlink"/>
@@ -1900,7 +2889,7 @@
                     <pic:cNvPicPr/>
                   </pic:nvPicPr>
                   <pic:blipFill rotWithShape="1">
-                    <a:blip r:embed="rId19"/>
+                    <a:blip r:embed="rId28"/>
                     <a:srcRect l="8229" t="7639" r="19678" b="13430"/>
                     <a:stretch/>
                   </pic:blipFill>
@@ -2406,6 +3395,11 @@
     <w:basedOn w:val="DefaultParagraphFont"/>
     <w:rsid w:val="00BA62A2"/>
   </w:style>
+  <w:style w:type="character" w:customStyle="1" w:styleId="cm-bracket">
+    <w:name w:val="cm-bracket"/>
+    <w:basedOn w:val="DefaultParagraphFont"/>
+    <w:rsid w:val="00347233"/>
+  </w:style>
 </w:styles>
 </file>
 

</xml_diff>